<commit_message>
0.12 Fabian Faltan Reporte Permiso y Excel
</commit_message>
<xml_diff>
--- a/storage/Permiso2021-01-26.docx
+++ b/storage/Permiso2021-01-26.docx
@@ -10,7 +10,7 @@
           <w:sz w:val="22"/>
           <w:szCs w:val="22"/>
         </w:rPr>
-        <w:t xml:space="preserve">                                                                                     Tuxtla Gutiérrez, Chis. January 26, 2021</w:t>
+        <w:t xml:space="preserve">                                                                                     Tuxtla Gutiérrez, Chis. enero 27, 2021</w:t>
       </w:r>
     </w:p>
     <w:p>
@@ -34,7 +34,7 @@
           <w:b w:val="1"/>
           <w:bCs w:val="1"/>
         </w:rPr>
-        <w:t xml:space="preserve">                   FORMATO PERMISO</w:t>
+        <w:t xml:space="preserve">                   FORMATO VACACIONES</w:t>
       </w:r>
     </w:p>
     <w:p>
@@ -93,7 +93,7 @@
           <w:sz w:val="22"/>
           <w:szCs w:val="22"/>
         </w:rPr>
-        <w:t xml:space="preserve">Por este conducto solicito su autorización para realizar un cambio de turno en las siguientes fechas: 19 de January del 2021 al 22 de January del 2021</w:t>
+        <w:t xml:space="preserve">Por este conducto solicito su autorización para faltar a mis labores al hacer uso de mis vacaciones en las siguientes fechas: 5 de enero del 2021 al 12 de enero del 2021</w:t>
       </w:r>
     </w:p>
     <w:p>
@@ -115,7 +115,7 @@
           <w:sz w:val="22"/>
           <w:szCs w:val="22"/>
         </w:rPr>
-        <w:t xml:space="preserve">Empleado: Tadeo                                         Área: Hospital                                 Turno: Nocturno</w:t>
+        <w:t xml:space="preserve">Empleado: Tadeo                                         Área: Caja                                 Turno: Matutino</w:t>
       </w:r>
     </w:p>
     <w:p>

</xml_diff>